<commit_message>
epic 0 report 4
</commit_message>
<xml_diff>
--- a/ai_14/maksym_pavliuk/epic_4/epic_4_practice_and_labs_report_maksym_pavliuk.docx
+++ b/ai_14/maksym_pavliuk/epic_4/epic_4_practice_and_labs_report_maksym_pavliuk.docx
@@ -153,132 +153,228 @@
     </w:p>
     <w:p>
       <w:pPr>
-        <w:spacing w:line="240" w:lineRule="auto"/>
+        <w:spacing w:after="0" w:line="240" w:lineRule="auto"/>
         <w:jc w:val="center"/>
         <w:rPr>
           <w:rFonts w:ascii="Times New Roman" w:eastAsia="Times New Roman" w:hAnsi="Times New Roman" w:cs="Times New Roman"/>
+          <w:sz w:val="24"/>
+          <w:szCs w:val="24"/>
+          <w:lang w:val="en-UA" w:eastAsia="en-GB"/>
+        </w:rPr>
+      </w:pPr>
+      <w:r>
+        <w:rPr>
+          <w:rFonts w:ascii="Times New Roman" w:eastAsia="Times New Roman" w:hAnsi="Times New Roman" w:cs="Times New Roman"/>
+          <w:b/>
+          <w:bCs/>
+          <w:color w:val="000000"/>
           <w:sz w:val="28"/>
           <w:szCs w:val="28"/>
-        </w:rPr>
-      </w:pPr>
-      <w:r>
-        <w:rPr>
-          <w:rFonts w:ascii="Times New Roman" w:eastAsia="Times New Roman" w:hAnsi="Times New Roman" w:cs="Times New Roman"/>
+          <w:lang w:val="en-UA" w:eastAsia="en-GB"/>
+        </w:rPr>
+        <w:t>про виконання лабораторних та практичних робіт блоку № 4</w:t>
+      </w:r>
+    </w:p>
+    <w:p>
+      <w:pPr>
+        <w:spacing w:after="0" w:line="240" w:lineRule="auto"/>
+        <w:jc w:val="center"/>
+        <w:rPr>
+          <w:rFonts w:ascii="Times New Roman" w:eastAsia="Times New Roman" w:hAnsi="Times New Roman" w:cs="Times New Roman"/>
+          <w:sz w:val="24"/>
+          <w:szCs w:val="24"/>
+          <w:lang w:val="en-UA" w:eastAsia="en-GB"/>
+        </w:rPr>
+      </w:pPr>
+      <w:r>
+        <w:rPr>
+          <w:rFonts w:ascii="Times New Roman" w:eastAsia="Times New Roman" w:hAnsi="Times New Roman" w:cs="Times New Roman"/>
+          <w:color w:val="000000"/>
           <w:sz w:val="28"/>
           <w:szCs w:val="28"/>
-        </w:rPr>
-        <w:t xml:space="preserve">про виконання </w:t>
-      </w:r>
-    </w:p>
-    <w:p>
-      <w:pPr>
-        <w:tabs>
-          <w:tab w:val="center" w:pos="4819"/>
-          <w:tab w:val="left" w:pos="7468"/>
-        </w:tabs>
-        <w:spacing w:line="240" w:lineRule="auto"/>
+          <w:lang w:val="en-UA" w:eastAsia="en-GB"/>
+        </w:rPr>
+        <w:t>На тему:  «Одновимірні масиви. Двовимірні Масиви. Вказівники та Посилання. Динамічні масиви. Структури даних. Вкладені структури. Алгоритми обробки та робота з масивами та структурами.»</w:t>
+      </w:r>
+    </w:p>
+    <w:p>
+      <w:pPr>
+        <w:spacing w:after="0" w:line="240" w:lineRule="auto"/>
+        <w:jc w:val="center"/>
+        <w:rPr>
+          <w:rFonts w:ascii="Times New Roman" w:eastAsia="Times New Roman" w:hAnsi="Times New Roman" w:cs="Times New Roman"/>
+          <w:sz w:val="24"/>
+          <w:szCs w:val="24"/>
+          <w:lang w:val="en-UA" w:eastAsia="en-GB"/>
+        </w:rPr>
+      </w:pPr>
+      <w:r>
         <w:rPr>
           <w:rFonts w:ascii="Times New Roman" w:eastAsia="Times New Roman" w:hAnsi="Times New Roman" w:cs="Times New Roman"/>
           <w:b/>
+          <w:bCs/>
+          <w:i/>
+          <w:iCs/>
+          <w:color w:val="000000"/>
           <w:sz w:val="28"/>
           <w:szCs w:val="28"/>
-        </w:rPr>
-      </w:pPr>
-      <w:r>
-        <w:rPr>
-          <w:rFonts w:ascii="Times New Roman" w:eastAsia="Times New Roman" w:hAnsi="Times New Roman" w:cs="Times New Roman"/>
-          <w:b/>
+          <w:lang w:val="en-UA" w:eastAsia="en-GB"/>
+        </w:rPr>
+        <w:t xml:space="preserve">з дисципліни: </w:t>
+      </w:r>
+      <w:r>
+        <w:rPr>
+          <w:rFonts w:ascii="Times New Roman" w:eastAsia="Times New Roman" w:hAnsi="Times New Roman" w:cs="Times New Roman"/>
+          <w:color w:val="000000"/>
           <w:sz w:val="28"/>
           <w:szCs w:val="28"/>
-        </w:rPr>
-        <w:tab/>
-        <w:t xml:space="preserve">Лабораторних та практичних робіт № </w:t>
-      </w:r>
-      <w:r>
-        <w:rPr>
-          <w:rFonts w:ascii="Times New Roman" w:eastAsia="Times New Roman" w:hAnsi="Times New Roman" w:cs="Times New Roman"/>
-          <w:b/>
+          <w:lang w:val="en-UA" w:eastAsia="en-GB"/>
+        </w:rPr>
+        <w:t>«Мови та парадигми програмування»</w:t>
+      </w:r>
+    </w:p>
+    <w:p>
+      <w:pPr>
+        <w:spacing w:after="0" w:line="240" w:lineRule="auto"/>
+        <w:jc w:val="center"/>
+        <w:rPr>
+          <w:rFonts w:ascii="Times New Roman" w:eastAsia="Times New Roman" w:hAnsi="Times New Roman" w:cs="Times New Roman"/>
+          <w:sz w:val="24"/>
+          <w:szCs w:val="24"/>
+          <w:lang w:val="en-UA" w:eastAsia="en-GB"/>
+        </w:rPr>
+      </w:pPr>
+      <w:r>
+        <w:rPr>
+          <w:rFonts w:ascii="Times New Roman" w:eastAsia="Times New Roman" w:hAnsi="Times New Roman" w:cs="Times New Roman"/>
+          <w:color w:val="000000"/>
           <w:sz w:val="28"/>
           <w:szCs w:val="28"/>
-        </w:rPr>
-        <w:t>4</w:t>
-      </w:r>
-    </w:p>
-    <w:p>
-      <w:pPr>
-        <w:spacing w:line="240" w:lineRule="auto"/>
+          <w:lang w:val="en-UA" w:eastAsia="en-GB"/>
+        </w:rPr>
+        <w:t>до:</w:t>
+      </w:r>
+    </w:p>
+    <w:p>
+      <w:pPr>
+        <w:spacing w:after="0" w:line="240" w:lineRule="auto"/>
         <w:jc w:val="center"/>
         <w:rPr>
           <w:rFonts w:ascii="Times New Roman" w:eastAsia="Times New Roman" w:hAnsi="Times New Roman" w:cs="Times New Roman"/>
+          <w:sz w:val="24"/>
+          <w:szCs w:val="24"/>
+          <w:lang w:val="en-UA" w:eastAsia="en-GB"/>
+        </w:rPr>
+      </w:pPr>
+      <w:r>
+        <w:rPr>
+          <w:rFonts w:ascii="Times New Roman" w:eastAsia="Times New Roman" w:hAnsi="Times New Roman" w:cs="Times New Roman"/>
+          <w:color w:val="000000"/>
           <w:sz w:val="28"/>
           <w:szCs w:val="28"/>
-        </w:rPr>
-      </w:pPr>
-      <w:r>
-        <w:rPr>
-          <w:rFonts w:ascii="Times New Roman" w:eastAsia="Times New Roman" w:hAnsi="Times New Roman" w:cs="Times New Roman"/>
-          <w:b/>
-          <w:i/>
+          <w:lang w:val="en-UA" w:eastAsia="en-GB"/>
+        </w:rPr>
+        <w:t>ВНС Лабораторної Роботи №4 </w:t>
+      </w:r>
+    </w:p>
+    <w:p>
+      <w:pPr>
+        <w:spacing w:after="0" w:line="240" w:lineRule="auto"/>
+        <w:jc w:val="center"/>
+        <w:rPr>
+          <w:rFonts w:ascii="Times New Roman" w:eastAsia="Times New Roman" w:hAnsi="Times New Roman" w:cs="Times New Roman"/>
+          <w:sz w:val="24"/>
+          <w:szCs w:val="24"/>
+          <w:lang w:val="en-UA" w:eastAsia="en-GB"/>
+        </w:rPr>
+      </w:pPr>
+      <w:r>
+        <w:rPr>
+          <w:rFonts w:ascii="Times New Roman" w:eastAsia="Times New Roman" w:hAnsi="Times New Roman" w:cs="Times New Roman"/>
+          <w:color w:val="000000"/>
           <w:sz w:val="28"/>
           <w:szCs w:val="28"/>
-        </w:rPr>
-        <w:t xml:space="preserve">з дисципліни: </w:t>
-      </w:r>
-      <w:r>
-        <w:rPr>
-          <w:rFonts w:ascii="Times New Roman" w:eastAsia="Times New Roman" w:hAnsi="Times New Roman" w:cs="Times New Roman"/>
+          <w:lang w:val="en-UA" w:eastAsia="en-GB"/>
+        </w:rPr>
+        <w:t>ВНС Лабораторної Роботи №5</w:t>
+      </w:r>
+    </w:p>
+    <w:p>
+      <w:pPr>
+        <w:spacing w:after="0" w:line="240" w:lineRule="auto"/>
+        <w:jc w:val="center"/>
+        <w:rPr>
+          <w:rFonts w:ascii="Times New Roman" w:eastAsia="Times New Roman" w:hAnsi="Times New Roman" w:cs="Times New Roman"/>
+          <w:sz w:val="24"/>
+          <w:szCs w:val="24"/>
+          <w:lang w:val="en-UA" w:eastAsia="en-GB"/>
+        </w:rPr>
+      </w:pPr>
+      <w:r>
+        <w:rPr>
+          <w:rFonts w:ascii="Times New Roman" w:eastAsia="Times New Roman" w:hAnsi="Times New Roman" w:cs="Times New Roman"/>
+          <w:color w:val="000000"/>
           <w:sz w:val="28"/>
           <w:szCs w:val="28"/>
-        </w:rPr>
-        <w:t>«Мови та парадигми програмування»</w:t>
-      </w:r>
-    </w:p>
-    <w:p>
-      <w:pPr>
-        <w:spacing w:line="240" w:lineRule="auto"/>
+          <w:lang w:val="en-UA" w:eastAsia="en-GB"/>
+        </w:rPr>
+        <w:t>Алготестер Лабораторної Роботи №2</w:t>
+      </w:r>
+    </w:p>
+    <w:p>
+      <w:pPr>
+        <w:spacing w:after="0" w:line="240" w:lineRule="auto"/>
         <w:jc w:val="center"/>
         <w:rPr>
           <w:rFonts w:ascii="Times New Roman" w:eastAsia="Times New Roman" w:hAnsi="Times New Roman" w:cs="Times New Roman"/>
+          <w:sz w:val="24"/>
+          <w:szCs w:val="24"/>
+          <w:lang w:val="en-UA" w:eastAsia="en-GB"/>
+        </w:rPr>
+      </w:pPr>
+      <w:r>
+        <w:rPr>
+          <w:rFonts w:ascii="Times New Roman" w:eastAsia="Times New Roman" w:hAnsi="Times New Roman" w:cs="Times New Roman"/>
+          <w:color w:val="000000"/>
           <w:sz w:val="28"/>
           <w:szCs w:val="28"/>
-        </w:rPr>
-      </w:pPr>
-      <w:r>
-        <w:rPr>
-          <w:rFonts w:ascii="Times New Roman" w:eastAsia="Times New Roman" w:hAnsi="Times New Roman" w:cs="Times New Roman"/>
-          <w:b/>
-          <w:i/>
+          <w:lang w:val="en-UA" w:eastAsia="en-GB"/>
+        </w:rPr>
+        <w:t>Алготестер Лабораторної Роботи №3</w:t>
+      </w:r>
+    </w:p>
+    <w:p>
+      <w:pPr>
+        <w:spacing w:after="0" w:line="240" w:lineRule="auto"/>
+        <w:jc w:val="center"/>
+        <w:rPr>
+          <w:rFonts w:ascii="Times New Roman" w:eastAsia="Times New Roman" w:hAnsi="Times New Roman" w:cs="Times New Roman"/>
+          <w:sz w:val="24"/>
+          <w:szCs w:val="24"/>
+          <w:lang w:val="en-UA" w:eastAsia="en-GB"/>
+        </w:rPr>
+      </w:pPr>
+      <w:r>
+        <w:rPr>
+          <w:rFonts w:ascii="Times New Roman" w:eastAsia="Times New Roman" w:hAnsi="Times New Roman" w:cs="Times New Roman"/>
+          <w:color w:val="000000"/>
           <w:sz w:val="28"/>
           <w:szCs w:val="28"/>
-        </w:rPr>
-        <w:t>з розділу</w:t>
-      </w:r>
-      <w:r>
-        <w:rPr>
-          <w:rFonts w:ascii="Times New Roman" w:eastAsia="Times New Roman" w:hAnsi="Times New Roman" w:cs="Times New Roman"/>
-          <w:sz w:val="28"/>
-          <w:szCs w:val="28"/>
-        </w:rPr>
-        <w:t>:  «</w:t>
-      </w:r>
-      <w:r>
-        <w:rPr>
-          <w:rFonts w:ascii="Times New Roman" w:hAnsi="Times New Roman" w:cs="Times New Roman"/>
-          <w:color w:val="000000"/>
-          <w:sz w:val="28"/>
-          <w:szCs w:val="28"/>
-          <w:shd w:val="clear" w:color="auto" w:fill="FFFFFF"/>
-        </w:rPr>
-        <w:t>Одновимірні масиви. Двовимірні масиви. Вказівники та посилання. Динамічні масиви. Структури даних. Вкладені структури. Алгоритми обробки та робота з масивами та структурами</w:t>
-      </w:r>
-      <w:r>
-        <w:rPr>
-          <w:rFonts w:ascii="Times New Roman" w:eastAsia="Times New Roman" w:hAnsi="Times New Roman" w:cs="Times New Roman"/>
-          <w:sz w:val="28"/>
-          <w:szCs w:val="28"/>
-        </w:rPr>
-        <w:t>»</w:t>
-      </w:r>
+          <w:lang w:val="en-UA" w:eastAsia="en-GB"/>
+        </w:rPr>
+        <w:t>Практичних Робіт №4</w:t>
+      </w:r>
+    </w:p>
+    <w:p>
+      <w:pPr>
+        <w:spacing w:after="0" w:line="240" w:lineRule="auto"/>
+        <w:rPr>
+          <w:rFonts w:ascii="Times New Roman" w:eastAsia="Times New Roman" w:hAnsi="Times New Roman" w:cs="Times New Roman"/>
+          <w:sz w:val="24"/>
+          <w:szCs w:val="24"/>
+          <w:lang w:val="en-UA" w:eastAsia="en-GB"/>
+        </w:rPr>
+      </w:pPr>
     </w:p>
     <w:p>
       <w:pPr>
@@ -823,47 +919,7 @@
           <w:sz w:val="24"/>
           <w:szCs w:val="24"/>
         </w:rPr>
-        <w:t>Б</w:t>
-      </w:r>
-      <w:r>
-        <w:rPr>
-          <w:rFonts w:ascii="Times New Roman" w:eastAsia="Times New Roman" w:hAnsi="Times New Roman" w:cs="Times New Roman"/>
-          <w:sz w:val="24"/>
-          <w:szCs w:val="24"/>
-        </w:rPr>
-        <w:t>азов</w:t>
-      </w:r>
-      <w:r>
-        <w:rPr>
-          <w:rFonts w:ascii="Times New Roman" w:eastAsia="Times New Roman" w:hAnsi="Times New Roman" w:cs="Times New Roman"/>
-          <w:sz w:val="24"/>
-          <w:szCs w:val="24"/>
-        </w:rPr>
-        <w:t>і</w:t>
-      </w:r>
-      <w:r>
-        <w:rPr>
-          <w:rFonts w:ascii="Times New Roman" w:eastAsia="Times New Roman" w:hAnsi="Times New Roman" w:cs="Times New Roman"/>
-          <w:sz w:val="24"/>
-          <w:szCs w:val="24"/>
-        </w:rPr>
-        <w:t xml:space="preserve"> вид</w:t>
-      </w:r>
-      <w:r>
-        <w:rPr>
-          <w:rFonts w:ascii="Times New Roman" w:eastAsia="Times New Roman" w:hAnsi="Times New Roman" w:cs="Times New Roman"/>
-          <w:sz w:val="24"/>
-          <w:szCs w:val="24"/>
-        </w:rPr>
-        <w:t>и</w:t>
-      </w:r>
-      <w:r>
-        <w:rPr>
-          <w:rFonts w:ascii="Times New Roman" w:eastAsia="Times New Roman" w:hAnsi="Times New Roman" w:cs="Times New Roman"/>
-          <w:sz w:val="24"/>
-          <w:szCs w:val="24"/>
-        </w:rPr>
-        <w:t xml:space="preserve"> масивів, </w:t>
+        <w:t xml:space="preserve">Базові види масивів, </w:t>
       </w:r>
       <w:r>
         <w:rPr>
@@ -1648,34 +1704,7 @@
           <w:szCs w:val="24"/>
           <w:lang w:val="en-US"/>
         </w:rPr>
-        <w:t xml:space="preserve"> </w:t>
-      </w:r>
-      <w:r>
-        <w:rPr>
-          <w:rFonts w:ascii="Times New Roman" w:eastAsia="Times New Roman" w:hAnsi="Times New Roman" w:cs="Times New Roman"/>
-          <w:sz w:val="24"/>
-          <w:szCs w:val="24"/>
-          <w:lang w:val="en-US"/>
-        </w:rPr>
-        <w:t>3</w:t>
-      </w:r>
-      <w:r>
-        <w:rPr>
-          <w:rFonts w:ascii="Times New Roman" w:eastAsia="Times New Roman" w:hAnsi="Times New Roman" w:cs="Times New Roman"/>
-          <w:sz w:val="24"/>
-          <w:szCs w:val="24"/>
-          <w:lang w:val="en-US"/>
-        </w:rPr>
-        <w:t>v</w:t>
-      </w:r>
-      <w:r>
-        <w:rPr>
-          <w:rFonts w:ascii="Times New Roman" w:eastAsia="Times New Roman" w:hAnsi="Times New Roman" w:cs="Times New Roman"/>
-          <w:sz w:val="24"/>
-          <w:szCs w:val="24"/>
-          <w:lang w:val="en-US"/>
-        </w:rPr>
-        <w:t xml:space="preserve">3  </w:t>
+        <w:t xml:space="preserve"> 3v3  </w:t>
       </w:r>
     </w:p>
     <w:p>
@@ -1900,15 +1929,7 @@
           <w:sz w:val="24"/>
           <w:szCs w:val="24"/>
         </w:rPr>
-        <w:t>Важливі деталі для врахування в імплементації програми</w:t>
-      </w:r>
-      <w:r>
-        <w:rPr>
-          <w:rFonts w:ascii="Times New Roman" w:eastAsia="Times New Roman" w:hAnsi="Times New Roman" w:cs="Times New Roman"/>
-          <w:sz w:val="24"/>
-          <w:szCs w:val="24"/>
-        </w:rPr>
-        <w:t xml:space="preserve"> – рекурсія, перевантаження функції</w:t>
+        <w:t>Важливі деталі для врахування в імплементації програми – рекурсія, перевантаження функції</w:t>
       </w:r>
     </w:p>
     <w:p>
@@ -2021,23 +2042,7 @@
           <w:sz w:val="24"/>
           <w:szCs w:val="24"/>
         </w:rPr>
-        <w:t xml:space="preserve">Важливі деталі для врахування в імплементації програми – </w:t>
-      </w:r>
-      <w:r>
-        <w:rPr>
-          <w:rFonts w:ascii="Times New Roman" w:eastAsia="Times New Roman" w:hAnsi="Times New Roman" w:cs="Times New Roman"/>
-          <w:sz w:val="24"/>
-          <w:szCs w:val="24"/>
-        </w:rPr>
-        <w:t>ніяких</w:t>
-      </w:r>
-      <w:r>
-        <w:rPr>
-          <w:rFonts w:ascii="Times New Roman" w:eastAsia="Times New Roman" w:hAnsi="Times New Roman" w:cs="Times New Roman"/>
-          <w:sz w:val="24"/>
-          <w:szCs w:val="24"/>
-        </w:rPr>
-        <w:t xml:space="preserve"> </w:t>
+        <w:t xml:space="preserve">Важливі деталі для врахування в імплементації програми – ніяких </w:t>
       </w:r>
     </w:p>
     <w:p>
@@ -2124,7 +2129,7 @@
           <w:szCs w:val="24"/>
         </w:rPr>
         <w:drawing>
-          <wp:inline distT="0" distB="0" distL="0" distR="0" wp14:anchorId="6936C202" wp14:editId="4B40151E">
+          <wp:inline distT="0" distB="0" distL="0" distR="0" wp14:anchorId="6936C202" wp14:editId="28944C4A">
             <wp:extent cx="3617335" cy="2798859"/>
             <wp:effectExtent l="0" t="0" r="2540" b="0"/>
             <wp:docPr id="580348377" name="Picture 2" descr="A diagram of a flowchart&#10;&#10;Description automatically generated"/>
@@ -2179,24 +2184,14 @@
       <w:r>
         <w:t xml:space="preserve">Рисунок </w:t>
       </w:r>
-      <w:r>
-        <w:fldChar w:fldCharType="begin"/>
-      </w:r>
-      <w:r>
-        <w:instrText xml:space="preserve"> SEQ Рисунок \* ARABIC </w:instrText>
-      </w:r>
-      <w:r>
-        <w:fldChar w:fldCharType="separate"/>
-      </w:r>
-      <w:r>
-        <w:rPr>
-          <w:noProof/>
-        </w:rPr>
-        <w:t>1</w:t>
-      </w:r>
-      <w:r>
-        <w:fldChar w:fldCharType="end"/>
-      </w:r>
+      <w:fldSimple w:instr=" SEQ Рисунок \* ARABIC ">
+        <w:r>
+          <w:rPr>
+            <w:noProof/>
+          </w:rPr>
+          <w:t>1</w:t>
+        </w:r>
+      </w:fldSimple>
       <w:r>
         <w:rPr>
           <w:lang w:val="en-US"/>
@@ -2454,49 +2449,39 @@
       <w:r>
         <w:t xml:space="preserve">Рисунок </w:t>
       </w:r>
-      <w:r>
-        <w:fldChar w:fldCharType="begin"/>
-      </w:r>
-      <w:r>
-        <w:instrText xml:space="preserve"> SEQ Рисунок \* ARABIC </w:instrText>
-      </w:r>
-      <w:r>
-        <w:fldChar w:fldCharType="separate"/>
-      </w:r>
-      <w:r>
-        <w:rPr>
+      <w:fldSimple w:instr=" SEQ Рисунок \* ARABIC ">
+        <w:r>
+          <w:rPr>
+            <w:noProof/>
+          </w:rPr>
+          <w:t>2</w:t>
+        </w:r>
+      </w:fldSimple>
+      <w:r>
+        <w:t xml:space="preserve"> 1частина коду до </w:t>
+      </w:r>
+      <w:proofErr w:type="spellStart"/>
+      <w:r>
+        <w:t>завд</w:t>
+      </w:r>
+      <w:proofErr w:type="spellEnd"/>
+      <w:r>
+        <w:t xml:space="preserve"> 1</w:t>
+      </w:r>
+    </w:p>
+    <w:p>
+      <w:pPr>
+        <w:keepNext/>
+      </w:pPr>
+      <w:r>
+        <w:rPr>
+          <w:rFonts w:ascii="Times New Roman" w:eastAsia="Times New Roman" w:hAnsi="Times New Roman" w:cs="Times New Roman"/>
           <w:noProof/>
-        </w:rPr>
-        <w:t>2</w:t>
-      </w:r>
-      <w:r>
-        <w:fldChar w:fldCharType="end"/>
-      </w:r>
-      <w:r>
-        <w:t xml:space="preserve"> 1частина коду до </w:t>
-      </w:r>
-      <w:proofErr w:type="spellStart"/>
-      <w:r>
-        <w:t>завд</w:t>
-      </w:r>
-      <w:proofErr w:type="spellEnd"/>
-      <w:r>
-        <w:t xml:space="preserve"> 1</w:t>
-      </w:r>
-    </w:p>
-    <w:p>
-      <w:pPr>
-        <w:keepNext/>
-      </w:pPr>
-      <w:r>
-        <w:rPr>
-          <w:rFonts w:ascii="Times New Roman" w:eastAsia="Times New Roman" w:hAnsi="Times New Roman" w:cs="Times New Roman"/>
-          <w:noProof/>
           <w:sz w:val="24"/>
           <w:szCs w:val="24"/>
         </w:rPr>
         <w:drawing>
-          <wp:inline distT="0" distB="0" distL="0" distR="0" wp14:anchorId="421A9410" wp14:editId="4CF3538D">
+          <wp:inline distT="0" distB="0" distL="0" distR="0" wp14:anchorId="421A9410" wp14:editId="15062A5F">
             <wp:extent cx="3038966" cy="3681454"/>
             <wp:effectExtent l="0" t="0" r="0" b="1905"/>
             <wp:docPr id="2140166293" name="Picture 4" descr="A screen shot of a computer program&#10;&#10;Description automatically generated"/>
@@ -2545,24 +2530,14 @@
       <w:r>
         <w:t xml:space="preserve">Рисунок </w:t>
       </w:r>
-      <w:r>
-        <w:fldChar w:fldCharType="begin"/>
-      </w:r>
-      <w:r>
-        <w:instrText xml:space="preserve"> SEQ Рисунок \* ARABIC </w:instrText>
-      </w:r>
-      <w:r>
-        <w:fldChar w:fldCharType="separate"/>
-      </w:r>
-      <w:r>
-        <w:rPr>
-          <w:noProof/>
-        </w:rPr>
-        <w:t>3</w:t>
-      </w:r>
-      <w:r>
-        <w:fldChar w:fldCharType="end"/>
-      </w:r>
+      <w:fldSimple w:instr=" SEQ Рисунок \* ARABIC ">
+        <w:r>
+          <w:rPr>
+            <w:noProof/>
+          </w:rPr>
+          <w:t>3</w:t>
+        </w:r>
+      </w:fldSimple>
       <w:r>
         <w:t xml:space="preserve"> </w:t>
       </w:r>
@@ -2623,7 +2598,7 @@
           <w:lang w:val="en-US"/>
         </w:rPr>
         <w:drawing>
-          <wp:inline distT="0" distB="0" distL="0" distR="0" wp14:anchorId="479FAEA9" wp14:editId="0FA795C8">
+          <wp:inline distT="0" distB="0" distL="0" distR="0" wp14:anchorId="479FAEA9" wp14:editId="3122899D">
             <wp:extent cx="4162480" cy="4770783"/>
             <wp:effectExtent l="0" t="0" r="3175" b="4445"/>
             <wp:docPr id="1743928414" name="Picture 5" descr="A screenshot of a computer program&#10;&#10;Description automatically generated"/>
@@ -2675,96 +2650,86 @@
       <w:r>
         <w:t xml:space="preserve">Рисунок </w:t>
       </w:r>
-      <w:r>
-        <w:fldChar w:fldCharType="begin"/>
-      </w:r>
-      <w:r>
-        <w:instrText xml:space="preserve"> SEQ Рисунок \* ARABIC </w:instrText>
-      </w:r>
-      <w:r>
-        <w:fldChar w:fldCharType="separate"/>
-      </w:r>
+      <w:fldSimple w:instr=" SEQ Рисунок \* ARABIC ">
+        <w:r>
+          <w:rPr>
+            <w:noProof/>
+          </w:rPr>
+          <w:t>4</w:t>
+        </w:r>
+      </w:fldSimple>
+      <w:r>
+        <w:rPr>
+          <w:lang w:val="en-US"/>
+        </w:rPr>
+        <w:t xml:space="preserve"> </w:t>
+      </w:r>
+      <w:r>
+        <w:rPr>
+          <w:lang w:val="en-US"/>
+        </w:rPr>
+        <w:t xml:space="preserve"> 1частина </w:t>
+      </w:r>
+      <w:proofErr w:type="spellStart"/>
+      <w:r>
+        <w:rPr>
+          <w:lang w:val="en-US"/>
+        </w:rPr>
+        <w:t>коду</w:t>
+      </w:r>
+      <w:proofErr w:type="spellEnd"/>
+      <w:r>
+        <w:rPr>
+          <w:lang w:val="en-US"/>
+        </w:rPr>
+        <w:t xml:space="preserve"> </w:t>
+      </w:r>
+      <w:proofErr w:type="spellStart"/>
+      <w:r>
+        <w:rPr>
+          <w:lang w:val="en-US"/>
+        </w:rPr>
+        <w:t>до</w:t>
+      </w:r>
+      <w:proofErr w:type="spellEnd"/>
+      <w:r>
+        <w:rPr>
+          <w:lang w:val="en-US"/>
+        </w:rPr>
+        <w:t xml:space="preserve"> </w:t>
+      </w:r>
+      <w:proofErr w:type="spellStart"/>
+      <w:r>
+        <w:rPr>
+          <w:lang w:val="en-US"/>
+        </w:rPr>
+        <w:t>завд</w:t>
+      </w:r>
+      <w:proofErr w:type="spellEnd"/>
+      <w:r>
+        <w:rPr>
+          <w:lang w:val="en-US"/>
+        </w:rPr>
+        <w:t xml:space="preserve"> </w:t>
+      </w:r>
+      <w:r>
+        <w:rPr>
+          <w:lang w:val="en-US"/>
+        </w:rPr>
+        <w:t>2</w:t>
+      </w:r>
+    </w:p>
+    <w:p>
+      <w:pPr>
+        <w:keepNext/>
+      </w:pPr>
       <w:r>
         <w:rPr>
           <w:noProof/>
-        </w:rPr>
-        <w:t>4</w:t>
-      </w:r>
-      <w:r>
-        <w:fldChar w:fldCharType="end"/>
-      </w:r>
-      <w:r>
-        <w:rPr>
-          <w:lang w:val="en-US"/>
-        </w:rPr>
-        <w:t xml:space="preserve"> </w:t>
-      </w:r>
-      <w:r>
-        <w:rPr>
-          <w:lang w:val="en-US"/>
-        </w:rPr>
-        <w:t xml:space="preserve"> 1частина </w:t>
-      </w:r>
-      <w:proofErr w:type="spellStart"/>
-      <w:r>
-        <w:rPr>
-          <w:lang w:val="en-US"/>
-        </w:rPr>
-        <w:t>коду</w:t>
-      </w:r>
-      <w:proofErr w:type="spellEnd"/>
-      <w:r>
-        <w:rPr>
-          <w:lang w:val="en-US"/>
-        </w:rPr>
-        <w:t xml:space="preserve"> </w:t>
-      </w:r>
-      <w:proofErr w:type="spellStart"/>
-      <w:r>
-        <w:rPr>
-          <w:lang w:val="en-US"/>
-        </w:rPr>
-        <w:t>до</w:t>
-      </w:r>
-      <w:proofErr w:type="spellEnd"/>
-      <w:r>
-        <w:rPr>
-          <w:lang w:val="en-US"/>
-        </w:rPr>
-        <w:t xml:space="preserve"> </w:t>
-      </w:r>
-      <w:proofErr w:type="spellStart"/>
-      <w:r>
-        <w:rPr>
-          <w:lang w:val="en-US"/>
-        </w:rPr>
-        <w:t>завд</w:t>
-      </w:r>
-      <w:proofErr w:type="spellEnd"/>
-      <w:r>
-        <w:rPr>
-          <w:lang w:val="en-US"/>
-        </w:rPr>
-        <w:t xml:space="preserve"> </w:t>
-      </w:r>
-      <w:r>
-        <w:rPr>
-          <w:lang w:val="en-US"/>
-        </w:rPr>
-        <w:t>2</w:t>
-      </w:r>
-    </w:p>
-    <w:p>
-      <w:pPr>
-        <w:keepNext/>
-      </w:pPr>
-      <w:r>
-        <w:rPr>
-          <w:noProof/>
           <w:lang w:val="en-US"/>
         </w:rPr>
         <w:drawing>
-          <wp:inline distT="0" distB="0" distL="0" distR="0" wp14:anchorId="0580E2B1" wp14:editId="733692B8">
+          <wp:inline distT="0" distB="0" distL="0" distR="0" wp14:anchorId="0580E2B1" wp14:editId="41353441">
             <wp:extent cx="4221757" cy="1677725"/>
             <wp:effectExtent l="0" t="0" r="0" b="0"/>
             <wp:docPr id="1151553104" name="Picture 6" descr="A computer code on a black background&#10;&#10;Description automatically generated"/>
@@ -2816,24 +2781,14 @@
       <w:r>
         <w:t xml:space="preserve">Рисунок </w:t>
       </w:r>
-      <w:r>
-        <w:fldChar w:fldCharType="begin"/>
-      </w:r>
-      <w:r>
-        <w:instrText xml:space="preserve"> SEQ Рисунок \* ARABIC </w:instrText>
-      </w:r>
-      <w:r>
-        <w:fldChar w:fldCharType="separate"/>
-      </w:r>
-      <w:r>
-        <w:rPr>
-          <w:noProof/>
-        </w:rPr>
-        <w:t>5</w:t>
-      </w:r>
-      <w:r>
-        <w:fldChar w:fldCharType="end"/>
-      </w:r>
+      <w:fldSimple w:instr=" SEQ Рисунок \* ARABIC ">
+        <w:r>
+          <w:rPr>
+            <w:noProof/>
+          </w:rPr>
+          <w:t>5</w:t>
+        </w:r>
+      </w:fldSimple>
       <w:r>
         <w:t xml:space="preserve"> </w:t>
       </w:r>
@@ -2986,53 +2941,43 @@
       <w:r>
         <w:t xml:space="preserve">Рисунок </w:t>
       </w:r>
-      <w:r>
-        <w:fldChar w:fldCharType="begin"/>
-      </w:r>
-      <w:r>
-        <w:instrText xml:space="preserve"> SEQ Рисунок \* ARABIC </w:instrText>
-      </w:r>
-      <w:r>
-        <w:fldChar w:fldCharType="separate"/>
-      </w:r>
+      <w:fldSimple w:instr=" SEQ Рисунок \* ARABIC ">
+        <w:r>
+          <w:rPr>
+            <w:noProof/>
+          </w:rPr>
+          <w:t>6</w:t>
+        </w:r>
+      </w:fldSimple>
+      <w:r>
+        <w:rPr>
+          <w:lang w:val="en-US"/>
+        </w:rPr>
+        <w:t xml:space="preserve"> 1</w:t>
+      </w:r>
+      <w:r>
+        <w:t xml:space="preserve"> частина коду до </w:t>
+      </w:r>
+      <w:proofErr w:type="spellStart"/>
+      <w:r>
+        <w:t>завд</w:t>
+      </w:r>
+      <w:proofErr w:type="spellEnd"/>
+      <w:r>
+        <w:t xml:space="preserve"> 3</w:t>
+      </w:r>
+    </w:p>
+    <w:p>
+      <w:pPr>
+        <w:keepNext/>
+      </w:pPr>
       <w:r>
         <w:rPr>
           <w:noProof/>
-        </w:rPr>
-        <w:t>6</w:t>
-      </w:r>
-      <w:r>
-        <w:fldChar w:fldCharType="end"/>
-      </w:r>
-      <w:r>
-        <w:rPr>
-          <w:lang w:val="en-US"/>
-        </w:rPr>
-        <w:t xml:space="preserve"> 1</w:t>
-      </w:r>
-      <w:r>
-        <w:t xml:space="preserve"> частина коду до </w:t>
-      </w:r>
-      <w:proofErr w:type="spellStart"/>
-      <w:r>
-        <w:t>завд</w:t>
-      </w:r>
-      <w:proofErr w:type="spellEnd"/>
-      <w:r>
-        <w:t xml:space="preserve"> 3</w:t>
-      </w:r>
-    </w:p>
-    <w:p>
-      <w:pPr>
-        <w:keepNext/>
-      </w:pPr>
-      <w:r>
-        <w:rPr>
-          <w:noProof/>
           <w:lang w:val="en-US"/>
         </w:rPr>
         <w:drawing>
-          <wp:inline distT="0" distB="0" distL="0" distR="0" wp14:anchorId="470CBF2B" wp14:editId="6B26EB6B">
+          <wp:inline distT="0" distB="0" distL="0" distR="0" wp14:anchorId="470CBF2B" wp14:editId="1EA87FA2">
             <wp:extent cx="4281785" cy="4412974"/>
             <wp:effectExtent l="0" t="0" r="0" b="0"/>
             <wp:docPr id="1538817164" name="Picture 8" descr="A screenshot of a computer program&#10;&#10;Description automatically generated"/>
@@ -3084,24 +3029,14 @@
       <w:r>
         <w:t xml:space="preserve">Рисунок </w:t>
       </w:r>
-      <w:r>
-        <w:fldChar w:fldCharType="begin"/>
-      </w:r>
-      <w:r>
-        <w:instrText xml:space="preserve"> SEQ Рисунок \* ARABIC </w:instrText>
-      </w:r>
-      <w:r>
-        <w:fldChar w:fldCharType="separate"/>
-      </w:r>
-      <w:r>
-        <w:rPr>
-          <w:noProof/>
-        </w:rPr>
-        <w:t>7</w:t>
-      </w:r>
-      <w:r>
-        <w:fldChar w:fldCharType="end"/>
-      </w:r>
+      <w:fldSimple w:instr=" SEQ Рисунок \* ARABIC ">
+        <w:r>
+          <w:rPr>
+            <w:noProof/>
+          </w:rPr>
+          <w:t>7</w:t>
+        </w:r>
+      </w:fldSimple>
       <w:r>
         <w:t xml:space="preserve"> </w:t>
       </w:r>
@@ -3242,24 +3177,14 @@
       <w:r>
         <w:t xml:space="preserve">Рисунок </w:t>
       </w:r>
-      <w:r>
-        <w:fldChar w:fldCharType="begin"/>
-      </w:r>
-      <w:r>
-        <w:instrText xml:space="preserve"> SEQ Рисунок \* ARABIC </w:instrText>
-      </w:r>
-      <w:r>
-        <w:fldChar w:fldCharType="separate"/>
-      </w:r>
-      <w:r>
-        <w:rPr>
-          <w:noProof/>
-        </w:rPr>
-        <w:t>8</w:t>
-      </w:r>
-      <w:r>
-        <w:fldChar w:fldCharType="end"/>
-      </w:r>
+      <w:fldSimple w:instr=" SEQ Рисунок \* ARABIC ">
+        <w:r>
+          <w:rPr>
+            <w:noProof/>
+          </w:rPr>
+          <w:t>8</w:t>
+        </w:r>
+      </w:fldSimple>
       <w:r>
         <w:rPr>
           <w:lang w:val="en-US"/>
@@ -3302,16 +3227,7 @@
           <w:szCs w:val="24"/>
           <w:lang w:val="en-US"/>
         </w:rPr>
-        <w:t xml:space="preserve"> </w:t>
-      </w:r>
-      <w:r>
-        <w:rPr>
-          <w:rFonts w:ascii="Times New Roman" w:hAnsi="Times New Roman" w:cs="Times New Roman"/>
-          <w:sz w:val="24"/>
-          <w:szCs w:val="24"/>
-          <w:lang w:val="en-US"/>
-        </w:rPr>
-        <w:t>Class Practice task</w:t>
+        <w:t xml:space="preserve"> Class Practice task</w:t>
       </w:r>
     </w:p>
     <w:p>
@@ -3382,24 +3298,14 @@
       <w:r>
         <w:t xml:space="preserve">Рисунок </w:t>
       </w:r>
-      <w:r>
-        <w:fldChar w:fldCharType="begin"/>
-      </w:r>
-      <w:r>
-        <w:instrText xml:space="preserve"> SEQ Рисунок \* ARABIC </w:instrText>
-      </w:r>
-      <w:r>
-        <w:fldChar w:fldCharType="separate"/>
-      </w:r>
-      <w:r>
-        <w:rPr>
-          <w:noProof/>
-        </w:rPr>
-        <w:t>9</w:t>
-      </w:r>
-      <w:r>
-        <w:fldChar w:fldCharType="end"/>
-      </w:r>
+      <w:fldSimple w:instr=" SEQ Рисунок \* ARABIC ">
+        <w:r>
+          <w:rPr>
+            <w:noProof/>
+          </w:rPr>
+          <w:t>9</w:t>
+        </w:r>
+      </w:fldSimple>
       <w:r>
         <w:t xml:space="preserve"> 1 </w:t>
       </w:r>
@@ -3477,24 +3383,14 @@
       <w:r>
         <w:t xml:space="preserve">Рисунок </w:t>
       </w:r>
-      <w:r>
-        <w:fldChar w:fldCharType="begin"/>
-      </w:r>
-      <w:r>
-        <w:instrText xml:space="preserve"> SEQ Рисунок \* ARABIC </w:instrText>
-      </w:r>
-      <w:r>
-        <w:fldChar w:fldCharType="separate"/>
-      </w:r>
-      <w:r>
-        <w:rPr>
-          <w:noProof/>
-        </w:rPr>
-        <w:t>10</w:t>
-      </w:r>
-      <w:r>
-        <w:fldChar w:fldCharType="end"/>
-      </w:r>
+      <w:fldSimple w:instr=" SEQ Рисунок \* ARABIC ">
+        <w:r>
+          <w:rPr>
+            <w:noProof/>
+          </w:rPr>
+          <w:t>10</w:t>
+        </w:r>
+      </w:fldSimple>
       <w:r>
         <w:t xml:space="preserve"> </w:t>
       </w:r>
@@ -3555,16 +3451,7 @@
           <w:szCs w:val="24"/>
           <w:lang w:val="en-US"/>
         </w:rPr>
-        <w:t>Self</w:t>
-      </w:r>
-      <w:r>
-        <w:rPr>
-          <w:rFonts w:ascii="Times New Roman" w:hAnsi="Times New Roman" w:cs="Times New Roman"/>
-          <w:sz w:val="24"/>
-          <w:szCs w:val="24"/>
-          <w:lang w:val="en-US"/>
-        </w:rPr>
-        <w:t xml:space="preserve"> Practice</w:t>
+        <w:t>Self Practice</w:t>
       </w:r>
       <w:proofErr w:type="spellEnd"/>
       <w:r>
@@ -3635,24 +3522,14 @@
       <w:r>
         <w:t xml:space="preserve">Рисунок </w:t>
       </w:r>
-      <w:r>
-        <w:fldChar w:fldCharType="begin"/>
-      </w:r>
-      <w:r>
-        <w:instrText xml:space="preserve"> SEQ Рисунок \* ARABIC </w:instrText>
-      </w:r>
-      <w:r>
-        <w:fldChar w:fldCharType="separate"/>
-      </w:r>
-      <w:r>
-        <w:rPr>
-          <w:noProof/>
-        </w:rPr>
-        <w:t>11</w:t>
-      </w:r>
-      <w:r>
-        <w:fldChar w:fldCharType="end"/>
-      </w:r>
+      <w:fldSimple w:instr=" SEQ Рисунок \* ARABIC ">
+        <w:r>
+          <w:rPr>
+            <w:noProof/>
+          </w:rPr>
+          <w:t>11</w:t>
+        </w:r>
+      </w:fldSimple>
       <w:r>
         <w:t xml:space="preserve"> код до </w:t>
       </w:r>
@@ -3751,7 +3628,7 @@
           <w:szCs w:val="24"/>
         </w:rPr>
         <w:drawing>
-          <wp:inline distT="0" distB="0" distL="0" distR="0" wp14:anchorId="36F1A0BE" wp14:editId="713DBEDF">
+          <wp:inline distT="0" distB="0" distL="0" distR="0" wp14:anchorId="36F1A0BE" wp14:editId="079C9FBB">
             <wp:extent cx="3371215" cy="592262"/>
             <wp:effectExtent l="0" t="0" r="0" b="5080"/>
             <wp:docPr id="1735804651" name="Picture 13" descr="A screenshot of a computer&#10;&#10;Description automatically generated"/>
@@ -3812,24 +3689,14 @@
       <w:r>
         <w:t xml:space="preserve">Рисунок </w:t>
       </w:r>
-      <w:r>
-        <w:fldChar w:fldCharType="begin"/>
-      </w:r>
-      <w:r>
-        <w:instrText xml:space="preserve"> SEQ Рисунок \* ARABIC </w:instrText>
-      </w:r>
-      <w:r>
-        <w:fldChar w:fldCharType="separate"/>
-      </w:r>
-      <w:r>
-        <w:rPr>
-          <w:noProof/>
-        </w:rPr>
-        <w:t>12</w:t>
-      </w:r>
-      <w:r>
-        <w:fldChar w:fldCharType="end"/>
-      </w:r>
+      <w:fldSimple w:instr=" SEQ Рисунок \* ARABIC ">
+        <w:r>
+          <w:rPr>
+            <w:noProof/>
+          </w:rPr>
+          <w:t>12</w:t>
+        </w:r>
+      </w:fldSimple>
       <w:r>
         <w:t xml:space="preserve"> результат </w:t>
       </w:r>
@@ -3882,15 +3749,7 @@
           <w:sz w:val="24"/>
           <w:szCs w:val="24"/>
         </w:rPr>
-        <w:t>Завдання №</w:t>
-      </w:r>
-      <w:r>
-        <w:rPr>
-          <w:rFonts w:ascii="Times New Roman" w:eastAsia="Times New Roman" w:hAnsi="Times New Roman" w:cs="Times New Roman"/>
-          <w:sz w:val="24"/>
-          <w:szCs w:val="24"/>
-        </w:rPr>
-        <w:t>2</w:t>
+        <w:t>Завдання №2</w:t>
       </w:r>
     </w:p>
     <w:p>
@@ -3959,24 +3818,14 @@
       <w:r>
         <w:t xml:space="preserve">Рисунок </w:t>
       </w:r>
-      <w:r>
-        <w:fldChar w:fldCharType="begin"/>
-      </w:r>
-      <w:r>
-        <w:instrText xml:space="preserve"> SEQ Рисунок \* ARABIC </w:instrText>
-      </w:r>
-      <w:r>
-        <w:fldChar w:fldCharType="separate"/>
-      </w:r>
-      <w:r>
-        <w:rPr>
-          <w:noProof/>
-        </w:rPr>
-        <w:t>13</w:t>
-      </w:r>
-      <w:r>
-        <w:fldChar w:fldCharType="end"/>
-      </w:r>
+      <w:fldSimple w:instr=" SEQ Рисунок \* ARABIC ">
+        <w:r>
+          <w:rPr>
+            <w:noProof/>
+          </w:rPr>
+          <w:t>13</w:t>
+        </w:r>
+      </w:fldSimple>
       <w:r>
         <w:t xml:space="preserve">  </w:t>
       </w:r>
@@ -4034,15 +3883,7 @@
           <w:sz w:val="24"/>
           <w:szCs w:val="24"/>
         </w:rPr>
-        <w:t>Завдання №</w:t>
-      </w:r>
-      <w:r>
-        <w:rPr>
-          <w:rFonts w:ascii="Times New Roman" w:eastAsia="Times New Roman" w:hAnsi="Times New Roman" w:cs="Times New Roman"/>
-          <w:sz w:val="24"/>
-          <w:szCs w:val="24"/>
-        </w:rPr>
-        <w:t>3</w:t>
+        <w:t>Завдання №3</w:t>
       </w:r>
     </w:p>
     <w:p>
@@ -4111,24 +3952,14 @@
       <w:r>
         <w:t xml:space="preserve">Рисунок </w:t>
       </w:r>
-      <w:r>
-        <w:fldChar w:fldCharType="begin"/>
-      </w:r>
-      <w:r>
-        <w:instrText xml:space="preserve"> SEQ Рисунок \* ARABIC </w:instrText>
-      </w:r>
-      <w:r>
-        <w:fldChar w:fldCharType="separate"/>
-      </w:r>
-      <w:r>
-        <w:rPr>
-          <w:noProof/>
-        </w:rPr>
-        <w:t>14</w:t>
-      </w:r>
-      <w:r>
-        <w:fldChar w:fldCharType="end"/>
-      </w:r>
+      <w:fldSimple w:instr=" SEQ Рисунок \* ARABIC ">
+        <w:r>
+          <w:rPr>
+            <w:noProof/>
+          </w:rPr>
+          <w:t>14</w:t>
+        </w:r>
+      </w:fldSimple>
       <w:r>
         <w:t xml:space="preserve"> </w:t>
       </w:r>
@@ -4186,15 +4017,7 @@
           <w:sz w:val="24"/>
           <w:szCs w:val="24"/>
         </w:rPr>
-        <w:t>Завдання №</w:t>
-      </w:r>
-      <w:r>
-        <w:rPr>
-          <w:rFonts w:ascii="Times New Roman" w:eastAsia="Times New Roman" w:hAnsi="Times New Roman" w:cs="Times New Roman"/>
-          <w:sz w:val="24"/>
-          <w:szCs w:val="24"/>
-        </w:rPr>
-        <w:t>4</w:t>
+        <w:t>Завдання №4</w:t>
       </w:r>
     </w:p>
     <w:p>
@@ -4265,24 +4088,14 @@
       <w:r>
         <w:t xml:space="preserve">Рисунок </w:t>
       </w:r>
-      <w:r>
-        <w:fldChar w:fldCharType="begin"/>
-      </w:r>
-      <w:r>
-        <w:instrText xml:space="preserve"> SEQ Рисунок \* ARABIC </w:instrText>
-      </w:r>
-      <w:r>
-        <w:fldChar w:fldCharType="separate"/>
-      </w:r>
-      <w:r>
-        <w:rPr>
-          <w:noProof/>
-        </w:rPr>
-        <w:t>15</w:t>
-      </w:r>
-      <w:r>
-        <w:fldChar w:fldCharType="end"/>
-      </w:r>
+      <w:fldSimple w:instr=" SEQ Рисунок \* ARABIC ">
+        <w:r>
+          <w:rPr>
+            <w:noProof/>
+          </w:rPr>
+          <w:t>15</w:t>
+        </w:r>
+      </w:fldSimple>
       <w:r>
         <w:rPr>
           <w:lang w:val="en-US"/>
@@ -4338,15 +4151,7 @@
           <w:sz w:val="24"/>
           <w:szCs w:val="24"/>
         </w:rPr>
-        <w:t>Завдання №</w:t>
-      </w:r>
-      <w:r>
-        <w:rPr>
-          <w:rFonts w:ascii="Times New Roman" w:eastAsia="Times New Roman" w:hAnsi="Times New Roman" w:cs="Times New Roman"/>
-          <w:sz w:val="24"/>
-          <w:szCs w:val="24"/>
-        </w:rPr>
-        <w:t>5</w:t>
+        <w:t>Завдання №5</w:t>
       </w:r>
     </w:p>
     <w:p>
@@ -4415,24 +4220,14 @@
       <w:r>
         <w:t xml:space="preserve">Рисунок </w:t>
       </w:r>
-      <w:r>
-        <w:fldChar w:fldCharType="begin"/>
-      </w:r>
-      <w:r>
-        <w:instrText xml:space="preserve"> SEQ Рисунок \* ARABIC </w:instrText>
-      </w:r>
-      <w:r>
-        <w:fldChar w:fldCharType="separate"/>
-      </w:r>
-      <w:r>
-        <w:rPr>
-          <w:noProof/>
-        </w:rPr>
-        <w:t>16</w:t>
-      </w:r>
-      <w:r>
-        <w:fldChar w:fldCharType="end"/>
-      </w:r>
+      <w:fldSimple w:instr=" SEQ Рисунок \* ARABIC ">
+        <w:r>
+          <w:rPr>
+            <w:noProof/>
+          </w:rPr>
+          <w:t>16</w:t>
+        </w:r>
+      </w:fldSimple>
       <w:r>
         <w:t xml:space="preserve"> результат </w:t>
       </w:r>
@@ -4490,15 +4285,7 @@
           <w:sz w:val="24"/>
           <w:szCs w:val="24"/>
         </w:rPr>
-        <w:t>Завдання №</w:t>
-      </w:r>
-      <w:r>
-        <w:rPr>
-          <w:rFonts w:ascii="Times New Roman" w:eastAsia="Times New Roman" w:hAnsi="Times New Roman" w:cs="Times New Roman"/>
-          <w:sz w:val="24"/>
-          <w:szCs w:val="24"/>
-        </w:rPr>
-        <w:t>6</w:t>
+        <w:t>Завдання №6</w:t>
       </w:r>
     </w:p>
     <w:p>
@@ -4569,24 +4356,14 @@
       <w:r>
         <w:t xml:space="preserve">Рисунок </w:t>
       </w:r>
-      <w:r>
-        <w:fldChar w:fldCharType="begin"/>
-      </w:r>
-      <w:r>
-        <w:instrText xml:space="preserve"> SEQ Рисунок \* ARABIC </w:instrText>
-      </w:r>
-      <w:r>
-        <w:fldChar w:fldCharType="separate"/>
-      </w:r>
-      <w:r>
-        <w:rPr>
-          <w:noProof/>
-        </w:rPr>
-        <w:t>17</w:t>
-      </w:r>
-      <w:r>
-        <w:fldChar w:fldCharType="end"/>
-      </w:r>
+      <w:fldSimple w:instr=" SEQ Рисунок \* ARABIC ">
+        <w:r>
+          <w:rPr>
+            <w:noProof/>
+          </w:rPr>
+          <w:t>17</w:t>
+        </w:r>
+      </w:fldSimple>
       <w:r>
         <w:t xml:space="preserve"> результат </w:t>
       </w:r>
@@ -6364,28 +6141,28 @@
 </file>
 
 <file path=customXml/item1.xml><?xml version="1.0" encoding="utf-8"?>
+<b:Sources xmlns:b="http://schemas.openxmlformats.org/officeDocument/2006/bibliography" xmlns="http://schemas.openxmlformats.org/officeDocument/2006/bibliography" SelectedStyle="/APASixthEditionOfficeOnline.xsl" StyleName="APA" Version="6"/>
+</file>
+
+<file path=customXml/item2.xml><?xml version="1.0" encoding="utf-8"?>
 <go:gDocsCustomXmlDataStorage xmlns:go="http://customooxmlschemas.google.com/" xmlns:r="http://schemas.openxmlformats.org/officeDocument/2006/relationships" uri="GoogleDocsCustomDataVersion2">
   <go:docsCustomData xmlns:go="http://customooxmlschemas.google.com/" roundtripDataSignature="AMtx7mg1t1gPSA62kT8ztiPESSo9M54hng==">CgMxLjA4AHIhMXFNVHNQYW9lLWVhNjZLeGlrRVdIRnNmaEdUSHNnNUIy</go:docsCustomData>
 </go:gDocsCustomXmlDataStorage>
 </file>
 
-<file path=customXml/item2.xml><?xml version="1.0" encoding="utf-8"?>
-<b:Sources xmlns:b="http://schemas.openxmlformats.org/officeDocument/2006/bibliography" xmlns="http://schemas.openxmlformats.org/officeDocument/2006/bibliography" SelectedStyle="/APASixthEditionOfficeOnline.xsl" StyleName="APA" Version="6"/>
+<file path=customXml/itemProps1.xml><?xml version="1.0" encoding="utf-8"?>
+<ds:datastoreItem xmlns:ds="http://schemas.openxmlformats.org/officeDocument/2006/customXml" ds:itemID="{2BB9554D-3F71-AB44-BBB7-B160DE4D96EF}">
+  <ds:schemaRefs>
+    <ds:schemaRef ds:uri="http://schemas.openxmlformats.org/officeDocument/2006/bibliography"/>
+  </ds:schemaRefs>
+</ds:datastoreItem>
 </file>
 
-<file path=customXml/itemProps1.xml><?xml version="1.0" encoding="utf-8"?>
+<file path=customXml/itemProps2.xml><?xml version="1.0" encoding="utf-8"?>
 <ds:datastoreItem xmlns:ds="http://schemas.openxmlformats.org/officeDocument/2006/customXml" ds:itemID="{11111111-1234-1234-1234-123412341234}">
   <ds:schemaRefs>
     <ds:schemaRef ds:uri="http://customooxmlschemas.google.com/"/>
     <ds:schemaRef ds:uri="http://schemas.openxmlformats.org/officeDocument/2006/relationships"/>
   </ds:schemaRefs>
 </ds:datastoreItem>
-</file>
-
-<file path=customXml/itemProps2.xml><?xml version="1.0" encoding="utf-8"?>
-<ds:datastoreItem xmlns:ds="http://schemas.openxmlformats.org/officeDocument/2006/customXml" ds:itemID="{2BB9554D-3F71-AB44-BBB7-B160DE4D96EF}">
-  <ds:schemaRefs>
-    <ds:schemaRef ds:uri="http://schemas.openxmlformats.org/officeDocument/2006/bibliography"/>
-  </ds:schemaRefs>
-</ds:datastoreItem>
 </file>
</xml_diff>